<commit_message>
Phân chia công việc
</commit_message>
<xml_diff>
--- a/Phan_chia_cong_viec.docx
+++ b/Phan_chia_cong_viec.docx
@@ -622,104 +622,6 @@
             </w:r>
             <w:proofErr w:type="spellEnd"/>
           </w:p>
-          <w:p>
-            <w:pPr>
-              <w:pStyle w:val="ListParagraph"/>
-              <w:numPr>
-                <w:ilvl w:val="0"/>
-                <w:numId w:val="1"/>
-              </w:numPr>
-            </w:pPr>
-            <w:proofErr w:type="spellStart"/>
-            <w:r>
-              <w:rPr>
-                <w:sz w:val="24"/>
-                <w:szCs w:val="24"/>
-              </w:rPr>
-              <w:t>Sinh</w:t>
-            </w:r>
-            <w:proofErr w:type="spellEnd"/>
-            <w:r>
-              <w:rPr>
-                <w:sz w:val="24"/>
-                <w:szCs w:val="24"/>
-              </w:rPr>
-              <w:t xml:space="preserve"> </w:t>
-            </w:r>
-            <w:proofErr w:type="spellStart"/>
-            <w:r>
-              <w:rPr>
-                <w:sz w:val="24"/>
-                <w:szCs w:val="24"/>
-              </w:rPr>
-              <w:t>viên</w:t>
-            </w:r>
-            <w:proofErr w:type="spellEnd"/>
-            <w:r>
-              <w:rPr>
-                <w:sz w:val="24"/>
-                <w:szCs w:val="24"/>
-              </w:rPr>
-              <w:t xml:space="preserve"> </w:t>
-            </w:r>
-            <w:proofErr w:type="spellStart"/>
-            <w:r>
-              <w:rPr>
-                <w:sz w:val="24"/>
-                <w:szCs w:val="24"/>
-              </w:rPr>
-              <w:t>thuộc</w:t>
-            </w:r>
-            <w:proofErr w:type="spellEnd"/>
-            <w:r>
-              <w:rPr>
-                <w:sz w:val="24"/>
-                <w:szCs w:val="24"/>
-              </w:rPr>
-              <w:t xml:space="preserve"> </w:t>
-            </w:r>
-            <w:proofErr w:type="spellStart"/>
-            <w:r>
-              <w:rPr>
-                <w:sz w:val="24"/>
-                <w:szCs w:val="24"/>
-              </w:rPr>
-              <w:t>đối</w:t>
-            </w:r>
-            <w:proofErr w:type="spellEnd"/>
-            <w:r>
-              <w:rPr>
-                <w:sz w:val="24"/>
-                <w:szCs w:val="24"/>
-              </w:rPr>
-              <w:t xml:space="preserve"> </w:t>
-            </w:r>
-            <w:proofErr w:type="spellStart"/>
-            <w:r>
-              <w:rPr>
-                <w:sz w:val="24"/>
-                <w:szCs w:val="24"/>
-              </w:rPr>
-              <w:t>tượng</w:t>
-            </w:r>
-            <w:proofErr w:type="spellEnd"/>
-            <w:r>
-              <w:rPr>
-                <w:sz w:val="24"/>
-                <w:szCs w:val="24"/>
-              </w:rPr>
-              <w:t xml:space="preserve"> </w:t>
-            </w:r>
-            <w:proofErr w:type="spellStart"/>
-            <w:r>
-              <w:rPr>
-                <w:sz w:val="24"/>
-                <w:szCs w:val="24"/>
-              </w:rPr>
-              <w:t>gì</w:t>
-            </w:r>
-            <w:proofErr w:type="spellEnd"/>
-          </w:p>
         </w:tc>
         <w:tc>
           <w:tcPr>
@@ -1363,7 +1265,16 @@
                 <w:sz w:val="24"/>
                 <w:szCs w:val="24"/>
               </w:rPr>
-              <w:t>thông</w:t>
+              <w:t>thôn</w:t>
+            </w:r>
+            <w:bookmarkStart w:id="0" w:name="_GoBack"/>
+            <w:bookmarkEnd w:id="0"/>
+            <w:r>
+              <w:rPr>
+                <w:sz w:val="24"/>
+                <w:szCs w:val="24"/>
+              </w:rPr>
+              <w:t>g</w:t>
             </w:r>
             <w:proofErr w:type="spellEnd"/>
             <w:r>
@@ -2102,7 +2013,6 @@
                 <w:szCs w:val="36"/>
               </w:rPr>
             </w:pPr>
-            <w:bookmarkStart w:id="0" w:name="_GoBack"/>
             <w:proofErr w:type="spellStart"/>
             <w:r>
               <w:rPr>
@@ -2744,7 +2654,555 @@
           <w:p/>
         </w:tc>
       </w:tr>
-      <w:bookmarkEnd w:id="0"/>
+      <w:tr>
+        <w:tc>
+          <w:tcPr>
+            <w:tcW w:w="3192" w:type="dxa"/>
+          </w:tcPr>
+          <w:p>
+            <w:pPr>
+              <w:jc w:val="center"/>
+              <w:rPr>
+                <w:sz w:val="36"/>
+                <w:szCs w:val="36"/>
+              </w:rPr>
+            </w:pPr>
+            <w:proofErr w:type="spellStart"/>
+            <w:r>
+              <w:rPr>
+                <w:sz w:val="36"/>
+                <w:szCs w:val="36"/>
+              </w:rPr>
+              <w:t>Hà</w:t>
+            </w:r>
+            <w:proofErr w:type="spellEnd"/>
+            <w:r>
+              <w:rPr>
+                <w:sz w:val="36"/>
+                <w:szCs w:val="36"/>
+              </w:rPr>
+              <w:t xml:space="preserve"> </w:t>
+            </w:r>
+            <w:proofErr w:type="spellStart"/>
+            <w:r>
+              <w:rPr>
+                <w:sz w:val="36"/>
+                <w:szCs w:val="36"/>
+              </w:rPr>
+              <w:t>Trọng</w:t>
+            </w:r>
+            <w:proofErr w:type="spellEnd"/>
+            <w:r>
+              <w:rPr>
+                <w:sz w:val="36"/>
+                <w:szCs w:val="36"/>
+              </w:rPr>
+              <w:t xml:space="preserve"> </w:t>
+            </w:r>
+            <w:proofErr w:type="spellStart"/>
+            <w:r>
+              <w:rPr>
+                <w:sz w:val="36"/>
+                <w:szCs w:val="36"/>
+              </w:rPr>
+              <w:t>Vương</w:t>
+            </w:r>
+            <w:proofErr w:type="spellEnd"/>
+          </w:p>
+        </w:tc>
+        <w:tc>
+          <w:tcPr>
+            <w:tcW w:w="3295" w:type="dxa"/>
+          </w:tcPr>
+          <w:p>
+            <w:pPr>
+              <w:rPr>
+                <w:sz w:val="24"/>
+                <w:szCs w:val="24"/>
+              </w:rPr>
+            </w:pPr>
+            <w:proofErr w:type="spellStart"/>
+            <w:r>
+              <w:rPr>
+                <w:sz w:val="24"/>
+                <w:szCs w:val="24"/>
+              </w:rPr>
+              <w:t>Tìm</w:t>
+            </w:r>
+            <w:proofErr w:type="spellEnd"/>
+            <w:r>
+              <w:rPr>
+                <w:sz w:val="24"/>
+                <w:szCs w:val="24"/>
+              </w:rPr>
+              <w:t xml:space="preserve"> </w:t>
+            </w:r>
+            <w:proofErr w:type="spellStart"/>
+            <w:r>
+              <w:rPr>
+                <w:sz w:val="24"/>
+                <w:szCs w:val="24"/>
+              </w:rPr>
+              <w:t>hiểu</w:t>
+            </w:r>
+            <w:proofErr w:type="spellEnd"/>
+            <w:r>
+              <w:rPr>
+                <w:sz w:val="24"/>
+                <w:szCs w:val="24"/>
+              </w:rPr>
+              <w:t xml:space="preserve"> </w:t>
+            </w:r>
+            <w:proofErr w:type="spellStart"/>
+            <w:r>
+              <w:rPr>
+                <w:sz w:val="24"/>
+                <w:szCs w:val="24"/>
+              </w:rPr>
+              <w:t>về</w:t>
+            </w:r>
+            <w:proofErr w:type="spellEnd"/>
+            <w:r>
+              <w:rPr>
+                <w:sz w:val="24"/>
+                <w:szCs w:val="24"/>
+              </w:rPr>
+              <w:t xml:space="preserve"> </w:t>
+            </w:r>
+            <w:proofErr w:type="spellStart"/>
+            <w:r>
+              <w:rPr>
+                <w:sz w:val="24"/>
+                <w:szCs w:val="24"/>
+              </w:rPr>
+              <w:t>các</w:t>
+            </w:r>
+            <w:proofErr w:type="spellEnd"/>
+            <w:r>
+              <w:rPr>
+                <w:sz w:val="24"/>
+                <w:szCs w:val="24"/>
+              </w:rPr>
+              <w:t xml:space="preserve"> </w:t>
+            </w:r>
+            <w:proofErr w:type="spellStart"/>
+            <w:r>
+              <w:rPr>
+                <w:sz w:val="24"/>
+                <w:szCs w:val="24"/>
+              </w:rPr>
+              <w:t>sinh</w:t>
+            </w:r>
+            <w:proofErr w:type="spellEnd"/>
+            <w:r>
+              <w:rPr>
+                <w:sz w:val="24"/>
+                <w:szCs w:val="24"/>
+              </w:rPr>
+              <w:t xml:space="preserve"> </w:t>
+            </w:r>
+            <w:proofErr w:type="spellStart"/>
+            <w:r>
+              <w:rPr>
+                <w:sz w:val="24"/>
+                <w:szCs w:val="24"/>
+              </w:rPr>
+              <w:t>viên</w:t>
+            </w:r>
+            <w:proofErr w:type="spellEnd"/>
+            <w:r>
+              <w:rPr>
+                <w:sz w:val="24"/>
+                <w:szCs w:val="24"/>
+              </w:rPr>
+              <w:t xml:space="preserve"> </w:t>
+            </w:r>
+            <w:proofErr w:type="spellStart"/>
+            <w:r>
+              <w:rPr>
+                <w:sz w:val="24"/>
+                <w:szCs w:val="24"/>
+              </w:rPr>
+              <w:t>đã</w:t>
+            </w:r>
+            <w:proofErr w:type="spellEnd"/>
+            <w:r>
+              <w:rPr>
+                <w:sz w:val="24"/>
+                <w:szCs w:val="24"/>
+              </w:rPr>
+              <w:t xml:space="preserve"> </w:t>
+            </w:r>
+            <w:proofErr w:type="spellStart"/>
+            <w:r>
+              <w:rPr>
+                <w:sz w:val="24"/>
+                <w:szCs w:val="24"/>
+              </w:rPr>
+              <w:t>tốt</w:t>
+            </w:r>
+            <w:proofErr w:type="spellEnd"/>
+            <w:r>
+              <w:rPr>
+                <w:sz w:val="24"/>
+                <w:szCs w:val="24"/>
+              </w:rPr>
+              <w:t xml:space="preserve"> </w:t>
+            </w:r>
+            <w:proofErr w:type="spellStart"/>
+            <w:r>
+              <w:rPr>
+                <w:sz w:val="24"/>
+                <w:szCs w:val="24"/>
+              </w:rPr>
+              <w:t>nghiệp</w:t>
+            </w:r>
+            <w:proofErr w:type="spellEnd"/>
+            <w:r>
+              <w:rPr>
+                <w:sz w:val="24"/>
+                <w:szCs w:val="24"/>
+              </w:rPr>
+              <w:t>:</w:t>
+            </w:r>
+          </w:p>
+          <w:p>
+            <w:pPr>
+              <w:pStyle w:val="ListParagraph"/>
+              <w:numPr>
+                <w:ilvl w:val="0"/>
+                <w:numId w:val="3"/>
+              </w:numPr>
+              <w:rPr>
+                <w:sz w:val="24"/>
+                <w:szCs w:val="24"/>
+              </w:rPr>
+            </w:pPr>
+            <w:proofErr w:type="spellStart"/>
+            <w:r>
+              <w:rPr>
+                <w:sz w:val="24"/>
+                <w:szCs w:val="24"/>
+              </w:rPr>
+              <w:t>Sinh</w:t>
+            </w:r>
+            <w:proofErr w:type="spellEnd"/>
+            <w:r>
+              <w:rPr>
+                <w:sz w:val="24"/>
+                <w:szCs w:val="24"/>
+              </w:rPr>
+              <w:t xml:space="preserve"> </w:t>
+            </w:r>
+            <w:proofErr w:type="spellStart"/>
+            <w:r>
+              <w:rPr>
+                <w:sz w:val="24"/>
+                <w:szCs w:val="24"/>
+              </w:rPr>
+              <w:t>viên</w:t>
+            </w:r>
+            <w:proofErr w:type="spellEnd"/>
+            <w:r>
+              <w:rPr>
+                <w:sz w:val="24"/>
+                <w:szCs w:val="24"/>
+              </w:rPr>
+              <w:t xml:space="preserve"> </w:t>
+            </w:r>
+            <w:proofErr w:type="spellStart"/>
+            <w:r>
+              <w:rPr>
+                <w:sz w:val="24"/>
+                <w:szCs w:val="24"/>
+              </w:rPr>
+              <w:t>học</w:t>
+            </w:r>
+            <w:proofErr w:type="spellEnd"/>
+            <w:r>
+              <w:rPr>
+                <w:sz w:val="24"/>
+                <w:szCs w:val="24"/>
+              </w:rPr>
+              <w:t xml:space="preserve"> </w:t>
+            </w:r>
+            <w:proofErr w:type="spellStart"/>
+            <w:r>
+              <w:rPr>
+                <w:sz w:val="24"/>
+                <w:szCs w:val="24"/>
+              </w:rPr>
+              <w:t>ngành</w:t>
+            </w:r>
+            <w:proofErr w:type="spellEnd"/>
+            <w:r>
+              <w:rPr>
+                <w:sz w:val="24"/>
+                <w:szCs w:val="24"/>
+              </w:rPr>
+              <w:t xml:space="preserve"> </w:t>
+            </w:r>
+            <w:proofErr w:type="spellStart"/>
+            <w:r>
+              <w:rPr>
+                <w:sz w:val="24"/>
+                <w:szCs w:val="24"/>
+              </w:rPr>
+              <w:t>gi</w:t>
+            </w:r>
+            <w:proofErr w:type="spellEnd"/>
+            <w:r>
+              <w:rPr>
+                <w:sz w:val="24"/>
+                <w:szCs w:val="24"/>
+              </w:rPr>
+              <w:t xml:space="preserve"> </w:t>
+            </w:r>
+          </w:p>
+          <w:p>
+            <w:pPr>
+              <w:pStyle w:val="ListParagraph"/>
+              <w:numPr>
+                <w:ilvl w:val="0"/>
+                <w:numId w:val="3"/>
+              </w:numPr>
+              <w:rPr>
+                <w:sz w:val="24"/>
+                <w:szCs w:val="24"/>
+              </w:rPr>
+            </w:pPr>
+            <w:proofErr w:type="spellStart"/>
+            <w:r>
+              <w:rPr>
+                <w:sz w:val="24"/>
+                <w:szCs w:val="24"/>
+              </w:rPr>
+              <w:t>Tốt</w:t>
+            </w:r>
+            <w:proofErr w:type="spellEnd"/>
+            <w:r>
+              <w:rPr>
+                <w:sz w:val="24"/>
+                <w:szCs w:val="24"/>
+              </w:rPr>
+              <w:t xml:space="preserve"> </w:t>
+            </w:r>
+            <w:proofErr w:type="spellStart"/>
+            <w:r>
+              <w:rPr>
+                <w:sz w:val="24"/>
+                <w:szCs w:val="24"/>
+              </w:rPr>
+              <w:t>nghiệp</w:t>
+            </w:r>
+            <w:proofErr w:type="spellEnd"/>
+            <w:r>
+              <w:rPr>
+                <w:sz w:val="24"/>
+                <w:szCs w:val="24"/>
+              </w:rPr>
+              <w:t xml:space="preserve"> </w:t>
+            </w:r>
+            <w:proofErr w:type="spellStart"/>
+            <w:r>
+              <w:rPr>
+                <w:sz w:val="24"/>
+                <w:szCs w:val="24"/>
+              </w:rPr>
+              <w:t>bao</w:t>
+            </w:r>
+            <w:proofErr w:type="spellEnd"/>
+            <w:r>
+              <w:rPr>
+                <w:sz w:val="24"/>
+                <w:szCs w:val="24"/>
+              </w:rPr>
+              <w:t xml:space="preserve"> </w:t>
+            </w:r>
+            <w:proofErr w:type="spellStart"/>
+            <w:r>
+              <w:rPr>
+                <w:sz w:val="24"/>
+                <w:szCs w:val="24"/>
+              </w:rPr>
+              <w:t>giờ</w:t>
+            </w:r>
+            <w:proofErr w:type="spellEnd"/>
+          </w:p>
+          <w:p>
+            <w:pPr>
+              <w:pStyle w:val="ListParagraph"/>
+              <w:numPr>
+                <w:ilvl w:val="0"/>
+                <w:numId w:val="3"/>
+              </w:numPr>
+              <w:rPr>
+                <w:sz w:val="24"/>
+                <w:szCs w:val="24"/>
+              </w:rPr>
+            </w:pPr>
+            <w:proofErr w:type="spellStart"/>
+            <w:r>
+              <w:rPr>
+                <w:sz w:val="24"/>
+                <w:szCs w:val="24"/>
+              </w:rPr>
+              <w:t>Kết</w:t>
+            </w:r>
+            <w:proofErr w:type="spellEnd"/>
+            <w:r>
+              <w:rPr>
+                <w:sz w:val="24"/>
+                <w:szCs w:val="24"/>
+              </w:rPr>
+              <w:t xml:space="preserve"> </w:t>
+            </w:r>
+            <w:proofErr w:type="spellStart"/>
+            <w:r>
+              <w:rPr>
+                <w:sz w:val="24"/>
+                <w:szCs w:val="24"/>
+              </w:rPr>
+              <w:t>quả</w:t>
+            </w:r>
+            <w:proofErr w:type="spellEnd"/>
+            <w:r>
+              <w:rPr>
+                <w:sz w:val="24"/>
+                <w:szCs w:val="24"/>
+              </w:rPr>
+              <w:t xml:space="preserve"> </w:t>
+            </w:r>
+            <w:proofErr w:type="spellStart"/>
+            <w:r>
+              <w:rPr>
+                <w:sz w:val="24"/>
+                <w:szCs w:val="24"/>
+              </w:rPr>
+              <w:t>ra</w:t>
+            </w:r>
+            <w:proofErr w:type="spellEnd"/>
+            <w:r>
+              <w:rPr>
+                <w:sz w:val="24"/>
+                <w:szCs w:val="24"/>
+              </w:rPr>
+              <w:t xml:space="preserve"> </w:t>
+            </w:r>
+            <w:proofErr w:type="spellStart"/>
+            <w:r>
+              <w:rPr>
+                <w:sz w:val="24"/>
+                <w:szCs w:val="24"/>
+              </w:rPr>
+              <w:t>sao</w:t>
+            </w:r>
+            <w:proofErr w:type="spellEnd"/>
+          </w:p>
+          <w:p>
+            <w:pPr>
+              <w:pStyle w:val="ListParagraph"/>
+              <w:numPr>
+                <w:ilvl w:val="0"/>
+                <w:numId w:val="3"/>
+              </w:numPr>
+              <w:rPr>
+                <w:sz w:val="24"/>
+                <w:szCs w:val="24"/>
+              </w:rPr>
+            </w:pPr>
+            <w:proofErr w:type="spellStart"/>
+            <w:r>
+              <w:rPr>
+                <w:sz w:val="24"/>
+                <w:szCs w:val="24"/>
+              </w:rPr>
+              <w:t>Thuộc</w:t>
+            </w:r>
+            <w:proofErr w:type="spellEnd"/>
+            <w:r>
+              <w:rPr>
+                <w:sz w:val="24"/>
+                <w:szCs w:val="24"/>
+              </w:rPr>
+              <w:t xml:space="preserve"> </w:t>
+            </w:r>
+            <w:proofErr w:type="spellStart"/>
+            <w:r>
+              <w:rPr>
+                <w:sz w:val="24"/>
+                <w:szCs w:val="24"/>
+              </w:rPr>
+              <w:t>loại</w:t>
+            </w:r>
+            <w:proofErr w:type="spellEnd"/>
+            <w:r>
+              <w:rPr>
+                <w:sz w:val="24"/>
+                <w:szCs w:val="24"/>
+              </w:rPr>
+              <w:t xml:space="preserve"> </w:t>
+            </w:r>
+            <w:proofErr w:type="spellStart"/>
+            <w:r>
+              <w:rPr>
+                <w:sz w:val="24"/>
+                <w:szCs w:val="24"/>
+              </w:rPr>
+              <w:t>học</w:t>
+            </w:r>
+            <w:proofErr w:type="spellEnd"/>
+            <w:r>
+              <w:rPr>
+                <w:sz w:val="24"/>
+                <w:szCs w:val="24"/>
+              </w:rPr>
+              <w:t xml:space="preserve"> </w:t>
+            </w:r>
+            <w:proofErr w:type="spellStart"/>
+            <w:r>
+              <w:rPr>
+                <w:sz w:val="24"/>
+                <w:szCs w:val="24"/>
+              </w:rPr>
+              <w:t>sinh</w:t>
+            </w:r>
+            <w:proofErr w:type="spellEnd"/>
+            <w:r>
+              <w:rPr>
+                <w:sz w:val="24"/>
+                <w:szCs w:val="24"/>
+              </w:rPr>
+              <w:t xml:space="preserve"> </w:t>
+            </w:r>
+            <w:proofErr w:type="spellStart"/>
+            <w:r>
+              <w:rPr>
+                <w:sz w:val="24"/>
+                <w:szCs w:val="24"/>
+              </w:rPr>
+              <w:t>gì</w:t>
+            </w:r>
+            <w:proofErr w:type="spellEnd"/>
+          </w:p>
+          <w:p>
+            <w:pPr>
+              <w:pStyle w:val="ListParagraph"/>
+              <w:rPr>
+                <w:sz w:val="24"/>
+                <w:szCs w:val="24"/>
+              </w:rPr>
+            </w:pPr>
+          </w:p>
+        </w:tc>
+        <w:tc>
+          <w:tcPr>
+            <w:tcW w:w="3089" w:type="dxa"/>
+            <w:vMerge/>
+          </w:tcPr>
+          <w:p/>
+        </w:tc>
+      </w:tr>
     </w:tbl>
     <w:p/>
     <w:sectPr>
@@ -2875,7 +3333,7 @@
   <w:abstractNum w:abstractNumId="1">
     <w:nsid w:val="6FD517E3"/>
     <w:multiLevelType w:val="hybridMultilevel"/>
-    <w:tmpl w:val="1B1C4FA0"/>
+    <w:tmpl w:val="69845792"/>
     <w:lvl w:ilvl="0" w:tplc="07C2F240">
       <w:start w:val="1"/>
       <w:numFmt w:val="bullet"/>
@@ -3854,7 +4312,7 @@
 </file>
 
 <file path=customXml/itemProps1.xml><?xml version="1.0" encoding="utf-8"?>
-<ds:datastoreItem xmlns:ds="http://schemas.openxmlformats.org/officeDocument/2006/customXml" ds:itemID="{D5C76213-2434-439E-9965-F46778A25E81}">
+<ds:datastoreItem xmlns:ds="http://schemas.openxmlformats.org/officeDocument/2006/customXml" ds:itemID="{E1F63CEE-4C88-44F3-B4D2-B5FB85BA5D51}">
   <ds:schemaRefs>
     <ds:schemaRef ds:uri="http://schemas.openxmlformats.org/officeDocument/2006/bibliography"/>
   </ds:schemaRefs>

</xml_diff>